<commit_message>
Added notes, Started with ASS1
</commit_message>
<xml_diff>
--- a/year3/COS3721/Notes for COS3721.docx
+++ b/year3/COS3721/Notes for COS3721.docx
@@ -1,10 +1,1584 @@
 
 <file path=word/document.xml><?xml version="1.0" encoding="utf-8"?>
-<w:document xmlns:wpc="http://schemas.microsoft.com/office/word/2010/wordprocessingCanvas" xmlns:cx="http://schemas.microsoft.com/office/drawing/2014/chartex" xmlns:cx1="http://schemas.microsoft.com/office/drawing/2015/9/8/chartex" xmlns:cx2="http://schemas.microsoft.com/office/drawing/2015/10/21/chartex" xmlns:cx3="http://schemas.microsoft.com/office/drawing/2016/5/9/chartex" xmlns:cx4="http://schemas.microsoft.com/office/drawing/2016/5/10/chartex" xmlns:cx5="http://schemas.microsoft.com/office/drawing/2016/5/11/chartex" xmlns:cx6="http://schemas.microsoft.com/office/drawing/2016/5/12/chartex" xmlns:cx7="http://schemas.microsoft.com/office/drawing/2016/5/13/chartex" xmlns:cx8="http://schemas.microsoft.com/office/drawing/2016/5/14/chartex" xmlns:mc="http://schemas.openxmlformats.org/markup-compatibility/2006" xmlns:aink="http://schemas.microsoft.com/office/drawing/2016/ink" xmlns:am3d="http://schemas.microsoft.com/office/drawing/2017/model3d" xmlns:o="urn:schemas-microsoft-com:office:office" xmlns:r="http://schemas.openxmlformats.org/officeDocument/2006/relationships" xmlns:m="http://schemas.openxmlformats.org/officeDocument/2006/math" xmlns:v="urn:schemas-microsoft-com:vml" xmlns:wp14="http://schemas.microsoft.com/office/word/2010/wordprocessingDrawing" xmlns:wp="http://schemas.openxmlformats.org/drawingml/2006/wordprocessingDrawing" xmlns:w10="urn:schemas-microsoft-com:office:word" xmlns:w="http://schemas.openxmlformats.org/wordprocessingml/2006/main" xmlns:w14="http://schemas.microsoft.com/office/word/2010/wordml" xmlns:w15="http://schemas.microsoft.com/office/word/2012/wordml" xmlns:w16cid="http://schemas.microsoft.com/office/word/2016/wordml/cid" xmlns:w16se="http://schemas.microsoft.com/office/word/2015/wordml/symex" xmlns:wpg="http://schemas.microsoft.com/office/word/2010/wordprocessingGroup" xmlns:wpi="http://schemas.microsoft.com/office/word/2010/wordprocessingInk" xmlns:wne="http://schemas.microsoft.com/office/word/2006/wordml" xmlns:wps="http://schemas.microsoft.com/office/word/2010/wordprocessingShape" mc:Ignorable="w14 w15 w16se w16cid wp14">
+<w:document xmlns:wpc="http://schemas.microsoft.com/office/word/2010/wordprocessingCanvas" xmlns:cx="http://schemas.microsoft.com/office/drawing/2014/chartex" xmlns:cx1="http://schemas.microsoft.com/office/drawing/2015/9/8/chartex" xmlns:cx2="http://schemas.microsoft.com/office/drawing/2015/10/21/chartex" xmlns:cx3="http://schemas.microsoft.com/office/drawing/2016/5/9/chartex" xmlns:cx4="http://schemas.microsoft.com/office/drawing/2016/5/10/chartex" xmlns:cx5="http://schemas.microsoft.com/office/drawing/2016/5/11/chartex" xmlns:cx6="http://schemas.microsoft.com/office/drawing/2016/5/12/chartex" xmlns:cx7="http://schemas.microsoft.com/office/drawing/2016/5/13/chartex" xmlns:cx8="http://schemas.microsoft.com/office/drawing/2016/5/14/chartex" xmlns:mc="http://schemas.openxmlformats.org/markup-compatibility/2006" xmlns:aink="http://schemas.microsoft.com/office/drawing/2016/ink" xmlns:am3d="http://schemas.microsoft.com/office/drawing/2017/model3d" xmlns:o="urn:schemas-microsoft-com:office:office" xmlns:r="http://schemas.openxmlformats.org/officeDocument/2006/relationships" xmlns:m="http://schemas.openxmlformats.org/officeDocument/2006/math" xmlns:v="urn:schemas-microsoft-com:vml" xmlns:wp14="http://schemas.microsoft.com/office/word/2010/wordprocessingDrawing" xmlns:wp="http://schemas.openxmlformats.org/drawingml/2006/wordprocessingDrawing" xmlns:w10="urn:schemas-microsoft-com:office:word" xmlns:w="http://schemas.openxmlformats.org/wordprocessingml/2006/main" xmlns:w14="http://schemas.microsoft.com/office/word/2010/wordml" xmlns:w15="http://schemas.microsoft.com/office/word/2012/wordml" xmlns:w16cex="http://schemas.microsoft.com/office/word/2018/wordml/cex" xmlns:w16cid="http://schemas.microsoft.com/office/word/2016/wordml/cid" xmlns:w16="http://schemas.microsoft.com/office/word/2018/wordml" xmlns:w16sdtdh="http://schemas.microsoft.com/office/word/2020/wordml/sdtdatahash" xmlns:w16se="http://schemas.microsoft.com/office/word/2015/wordml/symex" xmlns:wpg="http://schemas.microsoft.com/office/word/2010/wordprocessingGroup" xmlns:wpi="http://schemas.microsoft.com/office/word/2010/wordprocessingInk" xmlns:wne="http://schemas.microsoft.com/office/word/2006/wordml" xmlns:wps="http://schemas.microsoft.com/office/word/2010/wordprocessingShape" mc:Ignorable="w14 w15 w16se w16cid w16 w16cex w16sdtdh wp14">
   <w:body>
     <w:p>
-      <w:bookmarkStart w:id="0" w:name="_GoBack"/>
-      <w:bookmarkEnd w:id="0"/>
+      <w:pPr>
+        <w:spacing w:after="0"/>
+        <w:rPr>
+          <w:rFonts w:ascii="Consolas" w:hAnsi="Consolas"/>
+        </w:rPr>
+      </w:pPr>
+    </w:p>
+    <w:p>
+      <w:pPr>
+        <w:spacing w:after="0"/>
+        <w:rPr>
+          <w:rFonts w:ascii="Consolas" w:hAnsi="Consolas"/>
+        </w:rPr>
+      </w:pPr>
+    </w:p>
+    <w:p>
+      <w:pPr>
+        <w:spacing w:after="0"/>
+        <w:rPr>
+          <w:rFonts w:ascii="Consolas" w:hAnsi="Consolas"/>
+        </w:rPr>
+      </w:pPr>
+    </w:p>
+    <w:p>
+      <w:pPr>
+        <w:spacing w:after="0"/>
+        <w:rPr>
+          <w:rFonts w:ascii="Consolas" w:hAnsi="Consolas"/>
+        </w:rPr>
+      </w:pPr>
+    </w:p>
+    <w:p>
+      <w:pPr>
+        <w:spacing w:after="0"/>
+        <w:rPr>
+          <w:rFonts w:ascii="Consolas" w:hAnsi="Consolas"/>
+        </w:rPr>
+      </w:pPr>
+    </w:p>
+    <w:p>
+      <w:pPr>
+        <w:spacing w:after="0"/>
+        <w:rPr>
+          <w:rFonts w:ascii="Consolas" w:hAnsi="Consolas"/>
+        </w:rPr>
+      </w:pPr>
+    </w:p>
+    <w:p>
+      <w:pPr>
+        <w:spacing w:after="0"/>
+        <w:rPr>
+          <w:rFonts w:ascii="Consolas" w:hAnsi="Consolas"/>
+        </w:rPr>
+      </w:pPr>
+    </w:p>
+    <w:p>
+      <w:pPr>
+        <w:spacing w:after="0"/>
+        <w:rPr>
+          <w:rFonts w:ascii="Consolas" w:hAnsi="Consolas"/>
+        </w:rPr>
+      </w:pPr>
+    </w:p>
+    <w:p>
+      <w:pPr>
+        <w:spacing w:after="0"/>
+        <w:rPr>
+          <w:rFonts w:ascii="Consolas" w:hAnsi="Consolas"/>
+        </w:rPr>
+      </w:pPr>
+    </w:p>
+    <w:p>
+      <w:pPr>
+        <w:spacing w:after="0"/>
+        <w:rPr>
+          <w:rFonts w:ascii="Consolas" w:hAnsi="Consolas"/>
+        </w:rPr>
+      </w:pPr>
+    </w:p>
+    <w:p>
+      <w:pPr>
+        <w:spacing w:after="0"/>
+        <w:rPr>
+          <w:rFonts w:ascii="Consolas" w:hAnsi="Consolas"/>
+        </w:rPr>
+      </w:pPr>
+    </w:p>
+    <w:p>
+      <w:pPr>
+        <w:spacing w:after="0"/>
+        <w:rPr>
+          <w:rFonts w:ascii="Consolas" w:hAnsi="Consolas"/>
+        </w:rPr>
+      </w:pPr>
+    </w:p>
+    <w:p>
+      <w:pPr>
+        <w:spacing w:after="0"/>
+        <w:rPr>
+          <w:rFonts w:ascii="Consolas" w:hAnsi="Consolas"/>
+        </w:rPr>
+      </w:pPr>
+    </w:p>
+    <w:p>
+      <w:pPr>
+        <w:spacing w:after="0"/>
+        <w:rPr>
+          <w:rFonts w:ascii="Consolas" w:hAnsi="Consolas"/>
+        </w:rPr>
+      </w:pPr>
+    </w:p>
+    <w:p>
+      <w:pPr>
+        <w:spacing w:after="0"/>
+        <w:rPr>
+          <w:rFonts w:ascii="Consolas" w:hAnsi="Consolas"/>
+        </w:rPr>
+      </w:pPr>
+    </w:p>
+    <w:p>
+      <w:pPr>
+        <w:spacing w:after="0"/>
+        <w:rPr>
+          <w:rFonts w:ascii="Consolas" w:hAnsi="Consolas"/>
+        </w:rPr>
+      </w:pPr>
+    </w:p>
+    <w:p>
+      <w:pPr>
+        <w:spacing w:after="0"/>
+        <w:rPr>
+          <w:rFonts w:ascii="Consolas" w:hAnsi="Consolas"/>
+        </w:rPr>
+      </w:pPr>
+    </w:p>
+    <w:p>
+      <w:pPr>
+        <w:spacing w:after="0"/>
+        <w:rPr>
+          <w:rFonts w:ascii="Consolas" w:hAnsi="Consolas"/>
+        </w:rPr>
+      </w:pPr>
+    </w:p>
+    <w:p>
+      <w:pPr>
+        <w:spacing w:after="0"/>
+        <w:rPr>
+          <w:rFonts w:ascii="Consolas" w:hAnsi="Consolas"/>
+        </w:rPr>
+      </w:pPr>
+    </w:p>
+    <w:p>
+      <w:pPr>
+        <w:spacing w:after="0"/>
+        <w:rPr>
+          <w:rFonts w:ascii="Consolas" w:hAnsi="Consolas"/>
+        </w:rPr>
+      </w:pPr>
+    </w:p>
+    <w:p>
+      <w:pPr>
+        <w:spacing w:after="0"/>
+        <w:rPr>
+          <w:rFonts w:ascii="Consolas" w:hAnsi="Consolas"/>
+        </w:rPr>
+      </w:pPr>
+    </w:p>
+    <w:p>
+      <w:pPr>
+        <w:spacing w:after="0"/>
+        <w:rPr>
+          <w:rFonts w:ascii="Consolas" w:hAnsi="Consolas"/>
+        </w:rPr>
+      </w:pPr>
+    </w:p>
+    <w:p>
+      <w:pPr>
+        <w:spacing w:after="0"/>
+        <w:rPr>
+          <w:rFonts w:ascii="Consolas" w:hAnsi="Consolas"/>
+        </w:rPr>
+      </w:pPr>
+    </w:p>
+    <w:p>
+      <w:pPr>
+        <w:spacing w:after="0"/>
+        <w:rPr>
+          <w:rFonts w:ascii="Consolas" w:hAnsi="Consolas"/>
+        </w:rPr>
+      </w:pPr>
+    </w:p>
+    <w:p>
+      <w:pPr>
+        <w:spacing w:after="0"/>
+        <w:rPr>
+          <w:rFonts w:ascii="Consolas" w:hAnsi="Consolas"/>
+        </w:rPr>
+      </w:pPr>
+    </w:p>
+    <w:p>
+      <w:pPr>
+        <w:spacing w:after="0"/>
+        <w:rPr>
+          <w:rFonts w:ascii="Consolas" w:hAnsi="Consolas"/>
+        </w:rPr>
+      </w:pPr>
+    </w:p>
+    <w:p>
+      <w:pPr>
+        <w:spacing w:after="0"/>
+        <w:rPr>
+          <w:rFonts w:ascii="Consolas" w:hAnsi="Consolas"/>
+        </w:rPr>
+      </w:pPr>
+    </w:p>
+    <w:p>
+      <w:pPr>
+        <w:spacing w:after="0"/>
+        <w:rPr>
+          <w:rFonts w:ascii="Consolas" w:hAnsi="Consolas"/>
+        </w:rPr>
+      </w:pPr>
+    </w:p>
+    <w:p>
+      <w:pPr>
+        <w:spacing w:after="0"/>
+        <w:rPr>
+          <w:rFonts w:ascii="Consolas" w:hAnsi="Consolas"/>
+        </w:rPr>
+      </w:pPr>
+    </w:p>
+    <w:p>
+      <w:pPr>
+        <w:spacing w:after="0"/>
+        <w:rPr>
+          <w:rFonts w:ascii="Consolas" w:hAnsi="Consolas"/>
+        </w:rPr>
+      </w:pPr>
+    </w:p>
+    <w:p>
+      <w:pPr>
+        <w:spacing w:after="0"/>
+        <w:rPr>
+          <w:rFonts w:ascii="Consolas" w:hAnsi="Consolas"/>
+        </w:rPr>
+      </w:pPr>
+    </w:p>
+    <w:p>
+      <w:pPr>
+        <w:spacing w:after="0"/>
+        <w:rPr>
+          <w:rFonts w:ascii="Consolas" w:hAnsi="Consolas"/>
+        </w:rPr>
+      </w:pPr>
+    </w:p>
+    <w:p>
+      <w:pPr>
+        <w:spacing w:after="0"/>
+        <w:rPr>
+          <w:rFonts w:ascii="Consolas" w:hAnsi="Consolas"/>
+        </w:rPr>
+      </w:pPr>
+    </w:p>
+    <w:p>
+      <w:pPr>
+        <w:spacing w:after="0"/>
+        <w:rPr>
+          <w:rFonts w:ascii="Consolas" w:hAnsi="Consolas"/>
+        </w:rPr>
+      </w:pPr>
+    </w:p>
+    <w:p>
+      <w:pPr>
+        <w:spacing w:after="0"/>
+        <w:rPr>
+          <w:rFonts w:ascii="Consolas" w:hAnsi="Consolas"/>
+        </w:rPr>
+      </w:pPr>
+    </w:p>
+    <w:p>
+      <w:pPr>
+        <w:spacing w:after="0"/>
+        <w:rPr>
+          <w:rFonts w:ascii="Consolas" w:hAnsi="Consolas"/>
+        </w:rPr>
+      </w:pPr>
+    </w:p>
+    <w:p>
+      <w:pPr>
+        <w:spacing w:after="0"/>
+        <w:rPr>
+          <w:rFonts w:ascii="Consolas" w:hAnsi="Consolas"/>
+        </w:rPr>
+      </w:pPr>
+    </w:p>
+    <w:p>
+      <w:pPr>
+        <w:spacing w:after="0"/>
+        <w:rPr>
+          <w:rFonts w:ascii="Consolas" w:hAnsi="Consolas"/>
+        </w:rPr>
+      </w:pPr>
+    </w:p>
+    <w:p>
+      <w:pPr>
+        <w:spacing w:after="0"/>
+        <w:rPr>
+          <w:rFonts w:ascii="Consolas" w:hAnsi="Consolas"/>
+        </w:rPr>
+      </w:pPr>
+    </w:p>
+    <w:p>
+      <w:pPr>
+        <w:spacing w:after="0"/>
+        <w:rPr>
+          <w:rFonts w:ascii="Consolas" w:hAnsi="Consolas"/>
+        </w:rPr>
+      </w:pPr>
+    </w:p>
+    <w:p>
+      <w:pPr>
+        <w:spacing w:after="0"/>
+        <w:rPr>
+          <w:rFonts w:ascii="Consolas" w:hAnsi="Consolas"/>
+        </w:rPr>
+      </w:pPr>
+    </w:p>
+    <w:p>
+      <w:pPr>
+        <w:spacing w:after="0"/>
+        <w:rPr>
+          <w:rFonts w:ascii="Consolas" w:hAnsi="Consolas"/>
+        </w:rPr>
+      </w:pPr>
+    </w:p>
+    <w:p>
+      <w:pPr>
+        <w:spacing w:after="0"/>
+        <w:rPr>
+          <w:rFonts w:ascii="Consolas" w:hAnsi="Consolas"/>
+        </w:rPr>
+      </w:pPr>
+    </w:p>
+    <w:p>
+      <w:pPr>
+        <w:spacing w:after="0"/>
+        <w:rPr>
+          <w:rFonts w:ascii="Consolas" w:hAnsi="Consolas"/>
+        </w:rPr>
+      </w:pPr>
+    </w:p>
+    <w:p>
+      <w:pPr>
+        <w:spacing w:after="0"/>
+        <w:rPr>
+          <w:rFonts w:ascii="Consolas" w:hAnsi="Consolas"/>
+        </w:rPr>
+      </w:pPr>
+    </w:p>
+    <w:p>
+      <w:pPr>
+        <w:spacing w:after="0"/>
+        <w:rPr>
+          <w:rFonts w:ascii="Consolas" w:hAnsi="Consolas"/>
+        </w:rPr>
+      </w:pPr>
+    </w:p>
+    <w:p>
+      <w:pPr>
+        <w:spacing w:after="0"/>
+        <w:rPr>
+          <w:rFonts w:ascii="Consolas" w:hAnsi="Consolas"/>
+        </w:rPr>
+      </w:pPr>
+    </w:p>
+    <w:p>
+      <w:pPr>
+        <w:spacing w:after="0"/>
+        <w:rPr>
+          <w:rFonts w:ascii="Consolas" w:hAnsi="Consolas"/>
+          <w:b/>
+          <w:bCs/>
+        </w:rPr>
+      </w:pPr>
+      <w:r>
+        <w:rPr>
+          <w:rFonts w:ascii="Consolas" w:hAnsi="Consolas"/>
+          <w:b/>
+          <w:bCs/>
+        </w:rPr>
+        <w:t xml:space="preserve">Lesson 0 </w:t>
+      </w:r>
+    </w:p>
+    <w:p>
+      <w:pPr>
+        <w:spacing w:after="0"/>
+        <w:rPr>
+          <w:rFonts w:ascii="Consolas" w:hAnsi="Consolas"/>
+        </w:rPr>
+      </w:pPr>
+      <w:r>
+        <w:rPr>
+          <w:rFonts w:ascii="Consolas" w:hAnsi="Consolas"/>
+        </w:rPr>
+        <w:t xml:space="preserve">Operating Systems </w:t>
+      </w:r>
+    </w:p>
+    <w:p>
+      <w:pPr>
+        <w:spacing w:after="0"/>
+        <w:rPr>
+          <w:rFonts w:ascii="Consolas" w:hAnsi="Consolas"/>
+        </w:rPr>
+      </w:pPr>
+    </w:p>
+    <w:p>
+      <w:pPr>
+        <w:spacing w:after="0"/>
+        <w:rPr>
+          <w:rFonts w:ascii="Consolas" w:hAnsi="Consolas"/>
+        </w:rPr>
+      </w:pPr>
+      <w:r>
+        <w:rPr>
+          <w:rFonts w:ascii="Consolas" w:hAnsi="Consolas"/>
+        </w:rPr>
+        <w:t>An operating system is a program that manages the computer hardware</w:t>
+      </w:r>
+      <w:r>
+        <w:rPr>
+          <w:rFonts w:ascii="Consolas" w:hAnsi="Consolas"/>
+        </w:rPr>
+        <w:t xml:space="preserve"> </w:t>
+      </w:r>
+    </w:p>
+    <w:p>
+      <w:pPr>
+        <w:spacing w:after="0"/>
+        <w:rPr>
+          <w:rFonts w:ascii="Consolas" w:hAnsi="Consolas"/>
+        </w:rPr>
+      </w:pPr>
+      <w:r>
+        <w:rPr>
+          <w:rFonts w:ascii="Consolas" w:hAnsi="Consolas"/>
+        </w:rPr>
+        <w:t>provides a basis for application programs</w:t>
+      </w:r>
+    </w:p>
+    <w:p>
+      <w:pPr>
+        <w:spacing w:after="0"/>
+        <w:rPr>
+          <w:rFonts w:ascii="Consolas" w:hAnsi="Consolas"/>
+        </w:rPr>
+      </w:pPr>
+      <w:r>
+        <w:rPr>
+          <w:rFonts w:ascii="Consolas" w:hAnsi="Consolas"/>
+        </w:rPr>
+        <w:t>acts as an intermediary between computer-user and hardware</w:t>
+      </w:r>
+    </w:p>
+    <w:p>
+      <w:pPr>
+        <w:spacing w:after="0"/>
+        <w:rPr>
+          <w:rFonts w:ascii="Consolas" w:hAnsi="Consolas"/>
+        </w:rPr>
+      </w:pPr>
+      <w:r>
+        <w:rPr>
+          <w:rFonts w:ascii="Consolas" w:hAnsi="Consolas"/>
+        </w:rPr>
+        <w:t>provides an environment within which other programs can do work</w:t>
+      </w:r>
+    </w:p>
+    <w:p>
+      <w:pPr>
+        <w:spacing w:after="0"/>
+        <w:rPr>
+          <w:rFonts w:ascii="Consolas" w:hAnsi="Consolas"/>
+        </w:rPr>
+      </w:pPr>
+    </w:p>
+    <w:p>
+      <w:pPr>
+        <w:spacing w:after="0"/>
+        <w:rPr>
+          <w:rFonts w:ascii="Consolas" w:hAnsi="Consolas"/>
+          <w:b/>
+          <w:bCs/>
+        </w:rPr>
+      </w:pPr>
+      <w:r>
+        <w:rPr>
+          <w:rFonts w:ascii="Consolas" w:hAnsi="Consolas"/>
+          <w:b/>
+          <w:bCs/>
+        </w:rPr>
+        <w:t>Computer system</w:t>
+      </w:r>
+    </w:p>
+    <w:tbl>
+      <w:tblPr>
+        <w:tblStyle w:val="TableGrid"/>
+        <w:tblW w:w="0" w:type="auto"/>
+        <w:tblLook w:val="04A0" w:firstRow="1" w:lastRow="0" w:firstColumn="1" w:lastColumn="0" w:noHBand="0" w:noVBand="1"/>
+      </w:tblPr>
+      <w:tblGrid>
+        <w:gridCol w:w="2263"/>
+        <w:gridCol w:w="4253"/>
+        <w:gridCol w:w="2834"/>
+      </w:tblGrid>
+      <w:tr>
+        <w:tc>
+          <w:tcPr>
+            <w:tcW w:w="2263" w:type="dxa"/>
+          </w:tcPr>
+          <w:p>
+            <w:pPr>
+              <w:rPr>
+                <w:rFonts w:ascii="Consolas" w:hAnsi="Consolas"/>
+                <w:b/>
+                <w:bCs/>
+                <w:sz w:val="18"/>
+                <w:szCs w:val="18"/>
+              </w:rPr>
+            </w:pPr>
+            <w:r>
+              <w:rPr>
+                <w:rFonts w:ascii="Consolas" w:hAnsi="Consolas"/>
+                <w:sz w:val="18"/>
+                <w:szCs w:val="18"/>
+              </w:rPr>
+              <w:t>Hardware</w:t>
+            </w:r>
+          </w:p>
+        </w:tc>
+        <w:tc>
+          <w:tcPr>
+            <w:tcW w:w="4253" w:type="dxa"/>
+          </w:tcPr>
+          <w:p>
+            <w:pPr>
+              <w:rPr>
+                <w:rFonts w:ascii="Consolas" w:hAnsi="Consolas"/>
+                <w:b/>
+                <w:bCs/>
+                <w:sz w:val="18"/>
+                <w:szCs w:val="18"/>
+              </w:rPr>
+            </w:pPr>
+            <w:r>
+              <w:rPr>
+                <w:rFonts w:ascii="Consolas" w:hAnsi="Consolas"/>
+                <w:sz w:val="18"/>
+                <w:szCs w:val="18"/>
+              </w:rPr>
+              <w:t>provides basic computing resources</w:t>
+            </w:r>
+          </w:p>
+        </w:tc>
+        <w:tc>
+          <w:tcPr>
+            <w:tcW w:w="2834" w:type="dxa"/>
+          </w:tcPr>
+          <w:p>
+            <w:pPr>
+              <w:rPr>
+                <w:rFonts w:ascii="Consolas" w:hAnsi="Consolas"/>
+                <w:b/>
+                <w:bCs/>
+                <w:sz w:val="18"/>
+                <w:szCs w:val="18"/>
+              </w:rPr>
+            </w:pPr>
+            <w:r>
+              <w:rPr>
+                <w:rFonts w:ascii="Consolas" w:hAnsi="Consolas"/>
+                <w:sz w:val="18"/>
+                <w:szCs w:val="18"/>
+              </w:rPr>
+              <w:t>CPU, memory, I/O devices</w:t>
+            </w:r>
+          </w:p>
+        </w:tc>
+      </w:tr>
+      <w:tr>
+        <w:tc>
+          <w:tcPr>
+            <w:tcW w:w="2263" w:type="dxa"/>
+          </w:tcPr>
+          <w:p>
+            <w:pPr>
+              <w:rPr>
+                <w:rFonts w:ascii="Consolas" w:hAnsi="Consolas"/>
+                <w:b/>
+                <w:bCs/>
+                <w:sz w:val="18"/>
+                <w:szCs w:val="18"/>
+              </w:rPr>
+            </w:pPr>
+            <w:r>
+              <w:rPr>
+                <w:rFonts w:ascii="Consolas" w:hAnsi="Consolas"/>
+                <w:sz w:val="18"/>
+                <w:szCs w:val="18"/>
+              </w:rPr>
+              <w:t>Operating system</w:t>
+            </w:r>
+          </w:p>
+        </w:tc>
+        <w:tc>
+          <w:tcPr>
+            <w:tcW w:w="4253" w:type="dxa"/>
+          </w:tcPr>
+          <w:p>
+            <w:pPr>
+              <w:rPr>
+                <w:rFonts w:ascii="Consolas" w:hAnsi="Consolas"/>
+                <w:b/>
+                <w:bCs/>
+                <w:sz w:val="18"/>
+                <w:szCs w:val="18"/>
+              </w:rPr>
+            </w:pPr>
+            <w:r>
+              <w:rPr>
+                <w:rFonts w:ascii="Consolas" w:hAnsi="Consolas"/>
+                <w:sz w:val="18"/>
+                <w:szCs w:val="18"/>
+              </w:rPr>
+              <w:t>Controls and coordinates use of hardware among various applications and users</w:t>
+            </w:r>
+          </w:p>
+        </w:tc>
+        <w:tc>
+          <w:tcPr>
+            <w:tcW w:w="2834" w:type="dxa"/>
+          </w:tcPr>
+          <w:p>
+            <w:pPr>
+              <w:rPr>
+                <w:rFonts w:ascii="Consolas" w:hAnsi="Consolas"/>
+                <w:b/>
+                <w:bCs/>
+                <w:sz w:val="18"/>
+                <w:szCs w:val="18"/>
+              </w:rPr>
+            </w:pPr>
+          </w:p>
+        </w:tc>
+      </w:tr>
+      <w:tr>
+        <w:tc>
+          <w:tcPr>
+            <w:tcW w:w="2263" w:type="dxa"/>
+          </w:tcPr>
+          <w:p>
+            <w:pPr>
+              <w:rPr>
+                <w:rFonts w:ascii="Consolas" w:hAnsi="Consolas"/>
+                <w:b/>
+                <w:bCs/>
+                <w:sz w:val="18"/>
+                <w:szCs w:val="18"/>
+              </w:rPr>
+            </w:pPr>
+            <w:r>
+              <w:rPr>
+                <w:rFonts w:ascii="Consolas" w:hAnsi="Consolas"/>
+                <w:sz w:val="18"/>
+                <w:szCs w:val="18"/>
+              </w:rPr>
+              <w:t>Application programs</w:t>
+            </w:r>
+          </w:p>
+        </w:tc>
+        <w:tc>
+          <w:tcPr>
+            <w:tcW w:w="4253" w:type="dxa"/>
+          </w:tcPr>
+          <w:p>
+            <w:pPr>
+              <w:rPr>
+                <w:rFonts w:ascii="Consolas" w:hAnsi="Consolas"/>
+                <w:sz w:val="18"/>
+                <w:szCs w:val="18"/>
+              </w:rPr>
+            </w:pPr>
+            <w:r>
+              <w:rPr>
+                <w:rFonts w:ascii="Consolas" w:hAnsi="Consolas"/>
+                <w:sz w:val="18"/>
+                <w:szCs w:val="18"/>
+              </w:rPr>
+              <w:t>define the ways in which the system resources are used to solve the</w:t>
+            </w:r>
+          </w:p>
+          <w:p>
+            <w:pPr>
+              <w:rPr>
+                <w:rFonts w:ascii="Consolas" w:hAnsi="Consolas"/>
+                <w:sz w:val="18"/>
+                <w:szCs w:val="18"/>
+              </w:rPr>
+            </w:pPr>
+            <w:r>
+              <w:rPr>
+                <w:rFonts w:ascii="Consolas" w:hAnsi="Consolas"/>
+                <w:sz w:val="18"/>
+                <w:szCs w:val="18"/>
+              </w:rPr>
+              <w:t>computing problems of the users</w:t>
+            </w:r>
+          </w:p>
+          <w:p>
+            <w:pPr>
+              <w:rPr>
+                <w:rFonts w:ascii="Consolas" w:hAnsi="Consolas"/>
+                <w:b/>
+                <w:bCs/>
+                <w:sz w:val="18"/>
+                <w:szCs w:val="18"/>
+              </w:rPr>
+            </w:pPr>
+          </w:p>
+        </w:tc>
+        <w:tc>
+          <w:tcPr>
+            <w:tcW w:w="2834" w:type="dxa"/>
+          </w:tcPr>
+          <w:p>
+            <w:pPr>
+              <w:rPr>
+                <w:rFonts w:ascii="Consolas" w:hAnsi="Consolas"/>
+                <w:b/>
+                <w:bCs/>
+                <w:sz w:val="18"/>
+                <w:szCs w:val="18"/>
+              </w:rPr>
+            </w:pPr>
+            <w:r>
+              <w:rPr>
+                <w:rFonts w:ascii="Consolas" w:hAnsi="Consolas"/>
+                <w:sz w:val="18"/>
+                <w:szCs w:val="18"/>
+              </w:rPr>
+              <w:t>Word processors, compilers, web browsers, database systems, video games</w:t>
+            </w:r>
+          </w:p>
+        </w:tc>
+      </w:tr>
+      <w:tr>
+        <w:tc>
+          <w:tcPr>
+            <w:tcW w:w="2263" w:type="dxa"/>
+          </w:tcPr>
+          <w:p>
+            <w:pPr>
+              <w:rPr>
+                <w:rFonts w:ascii="Consolas" w:hAnsi="Consolas"/>
+                <w:sz w:val="18"/>
+                <w:szCs w:val="18"/>
+              </w:rPr>
+            </w:pPr>
+            <w:r>
+              <w:rPr>
+                <w:rFonts w:ascii="Consolas" w:hAnsi="Consolas"/>
+                <w:sz w:val="18"/>
+                <w:szCs w:val="18"/>
+              </w:rPr>
+              <w:t xml:space="preserve">Users </w:t>
+            </w:r>
+          </w:p>
+        </w:tc>
+        <w:tc>
+          <w:tcPr>
+            <w:tcW w:w="4253" w:type="dxa"/>
+          </w:tcPr>
+          <w:p>
+            <w:pPr>
+              <w:rPr>
+                <w:rFonts w:ascii="Consolas" w:hAnsi="Consolas"/>
+                <w:b/>
+                <w:bCs/>
+                <w:sz w:val="18"/>
+                <w:szCs w:val="18"/>
+              </w:rPr>
+            </w:pPr>
+            <w:r>
+              <w:rPr>
+                <w:rFonts w:ascii="Consolas" w:hAnsi="Consolas"/>
+                <w:sz w:val="18"/>
+                <w:szCs w:val="18"/>
+              </w:rPr>
+              <w:t>People, machines, other computers</w:t>
+            </w:r>
+          </w:p>
+        </w:tc>
+        <w:tc>
+          <w:tcPr>
+            <w:tcW w:w="2834" w:type="dxa"/>
+          </w:tcPr>
+          <w:p>
+            <w:pPr>
+              <w:rPr>
+                <w:rFonts w:ascii="Consolas" w:hAnsi="Consolas"/>
+                <w:b/>
+                <w:bCs/>
+                <w:sz w:val="18"/>
+                <w:szCs w:val="18"/>
+              </w:rPr>
+            </w:pPr>
+          </w:p>
+        </w:tc>
+      </w:tr>
+    </w:tbl>
+    <w:p>
+      <w:pPr>
+        <w:spacing w:after="0"/>
+        <w:rPr>
+          <w:rFonts w:ascii="Consolas" w:hAnsi="Consolas"/>
+        </w:rPr>
+      </w:pPr>
+    </w:p>
+    <w:p>
+      <w:pPr>
+        <w:spacing w:after="0"/>
+        <w:rPr>
+          <w:rFonts w:ascii="Consolas" w:hAnsi="Consolas"/>
+          <w:b/>
+          <w:bCs/>
+        </w:rPr>
+      </w:pPr>
+      <w:r>
+        <w:rPr>
+          <w:rFonts w:ascii="Consolas" w:hAnsi="Consolas"/>
+          <w:b/>
+          <w:bCs/>
+        </w:rPr>
+        <w:t>OS: Definition for COS3721</w:t>
+      </w:r>
+    </w:p>
+    <w:p>
+      <w:pPr>
+        <w:spacing w:after="0"/>
+        <w:rPr>
+          <w:rFonts w:ascii="Consolas" w:hAnsi="Consolas"/>
+        </w:rPr>
+      </w:pPr>
+      <w:r>
+        <w:rPr>
+          <w:rFonts w:ascii="Consolas" w:hAnsi="Consolas"/>
+        </w:rPr>
+        <w:t>The operating system is the one program running at all times on the computer -</w:t>
+      </w:r>
+      <w:r>
+        <w:rPr>
+          <w:rFonts w:ascii="Consolas" w:hAnsi="Consolas"/>
+        </w:rPr>
+        <w:t xml:space="preserve"> </w:t>
+      </w:r>
+      <w:r>
+        <w:rPr>
+          <w:rFonts w:ascii="Consolas" w:hAnsi="Consolas"/>
+        </w:rPr>
+        <w:t>usually called the</w:t>
+      </w:r>
+      <w:r>
+        <w:rPr>
+          <w:rFonts w:ascii="Consolas" w:hAnsi="Consolas"/>
+        </w:rPr>
+        <w:t xml:space="preserve"> </w:t>
+      </w:r>
+      <w:r>
+        <w:rPr>
+          <w:rFonts w:ascii="Consolas" w:hAnsi="Consolas"/>
+        </w:rPr>
+        <w:t>kernel.</w:t>
+      </w:r>
+    </w:p>
+    <w:p>
+      <w:pPr>
+        <w:spacing w:after="0"/>
+        <w:rPr>
+          <w:rFonts w:ascii="Consolas" w:hAnsi="Consolas"/>
+        </w:rPr>
+      </w:pPr>
+    </w:p>
+    <w:p>
+      <w:pPr>
+        <w:spacing w:after="0"/>
+        <w:rPr>
+          <w:rFonts w:ascii="Consolas" w:hAnsi="Consolas"/>
+        </w:rPr>
+      </w:pPr>
+      <w:r>
+        <w:rPr>
+          <w:rFonts w:ascii="Consolas" w:hAnsi="Consolas"/>
+        </w:rPr>
+        <w:t>Along with the kernel there are two other types of programs:</w:t>
+      </w:r>
+    </w:p>
+    <w:p>
+      <w:pPr>
+        <w:spacing w:after="0"/>
+        <w:rPr>
+          <w:rFonts w:ascii="Consolas" w:hAnsi="Consolas"/>
+        </w:rPr>
+      </w:pPr>
+      <w:r>
+        <w:rPr>
+          <w:rFonts w:ascii="Consolas" w:hAnsi="Consolas"/>
+        </w:rPr>
+        <w:t>System programs: associated with the operating system but not part of the kernel.</w:t>
+      </w:r>
+    </w:p>
+    <w:p>
+      <w:pPr>
+        <w:spacing w:after="0"/>
+        <w:rPr>
+          <w:rFonts w:ascii="Consolas" w:hAnsi="Consolas"/>
+        </w:rPr>
+      </w:pPr>
+      <w:r>
+        <w:rPr>
+          <w:rFonts w:ascii="Consolas" w:hAnsi="Consolas"/>
+        </w:rPr>
+        <w:t>Application programs: include all programs not associated with the operation of the system</w:t>
+      </w:r>
+    </w:p>
+    <w:p>
+      <w:pPr>
+        <w:spacing w:after="0"/>
+        <w:rPr>
+          <w:rFonts w:ascii="Consolas" w:hAnsi="Consolas"/>
+        </w:rPr>
+      </w:pPr>
+      <w:r>
+        <w:rPr>
+          <w:rFonts w:ascii="Consolas" w:hAnsi="Consolas"/>
+        </w:rPr>
+        <w:t xml:space="preserve"> </w:t>
+      </w:r>
+    </w:p>
+    <w:p>
+      <w:pPr>
+        <w:spacing w:after="0"/>
+        <w:rPr>
+          <w:rFonts w:ascii="Consolas" w:hAnsi="Consolas"/>
+        </w:rPr>
+      </w:pPr>
+    </w:p>
+    <w:p>
+      <w:pPr>
+        <w:spacing w:after="0"/>
+        <w:rPr>
+          <w:rFonts w:ascii="Consolas" w:hAnsi="Consolas"/>
+        </w:rPr>
+      </w:pPr>
+    </w:p>
+    <w:p>
+      <w:pPr>
+        <w:spacing w:after="0"/>
+        <w:rPr>
+          <w:rFonts w:ascii="Consolas" w:hAnsi="Consolas"/>
+        </w:rPr>
+      </w:pPr>
+    </w:p>
+    <w:p>
+      <w:pPr>
+        <w:spacing w:after="0"/>
+        <w:rPr>
+          <w:rFonts w:ascii="Consolas" w:hAnsi="Consolas"/>
+        </w:rPr>
+      </w:pPr>
+    </w:p>
+    <w:p>
+      <w:pPr>
+        <w:spacing w:after="0"/>
+        <w:rPr>
+          <w:rFonts w:ascii="Consolas" w:hAnsi="Consolas"/>
+        </w:rPr>
+      </w:pPr>
+    </w:p>
+    <w:p>
+      <w:pPr>
+        <w:spacing w:after="0"/>
+        <w:rPr>
+          <w:rFonts w:ascii="Consolas" w:hAnsi="Consolas"/>
+        </w:rPr>
+      </w:pPr>
+    </w:p>
+    <w:p>
+      <w:pPr>
+        <w:spacing w:after="0"/>
+        <w:rPr>
+          <w:rFonts w:ascii="Consolas" w:hAnsi="Consolas"/>
+        </w:rPr>
+      </w:pPr>
+    </w:p>
+    <w:p>
+      <w:pPr>
+        <w:spacing w:after="0"/>
+        <w:rPr>
+          <w:rFonts w:ascii="Consolas" w:hAnsi="Consolas"/>
+        </w:rPr>
+      </w:pPr>
+    </w:p>
+    <w:p>
+      <w:pPr>
+        <w:spacing w:after="0"/>
+        <w:rPr>
+          <w:rFonts w:ascii="Consolas" w:hAnsi="Consolas"/>
+        </w:rPr>
+      </w:pPr>
+    </w:p>
+    <w:p>
+      <w:pPr>
+        <w:spacing w:after="0"/>
+        <w:rPr>
+          <w:rFonts w:ascii="Consolas" w:hAnsi="Consolas"/>
+        </w:rPr>
+      </w:pPr>
+    </w:p>
+    <w:p>
+      <w:pPr>
+        <w:spacing w:after="0"/>
+        <w:rPr>
+          <w:rFonts w:ascii="Consolas" w:hAnsi="Consolas"/>
+        </w:rPr>
+      </w:pPr>
+    </w:p>
+    <w:p>
+      <w:pPr>
+        <w:spacing w:after="0"/>
+        <w:rPr>
+          <w:rFonts w:ascii="Consolas" w:hAnsi="Consolas"/>
+        </w:rPr>
+      </w:pPr>
+    </w:p>
+    <w:p>
+      <w:pPr>
+        <w:spacing w:after="0"/>
+        <w:rPr>
+          <w:rFonts w:ascii="Consolas" w:hAnsi="Consolas"/>
+        </w:rPr>
+      </w:pPr>
+    </w:p>
+    <w:p>
+      <w:pPr>
+        <w:spacing w:after="0"/>
+        <w:rPr>
+          <w:rFonts w:ascii="Consolas" w:hAnsi="Consolas"/>
+        </w:rPr>
+      </w:pPr>
+    </w:p>
+    <w:p>
+      <w:pPr>
+        <w:spacing w:after="0"/>
+        <w:rPr>
+          <w:rFonts w:ascii="Consolas" w:hAnsi="Consolas"/>
+        </w:rPr>
+      </w:pPr>
+    </w:p>
+    <w:p>
+      <w:pPr>
+        <w:spacing w:after="0"/>
+        <w:rPr>
+          <w:rFonts w:ascii="Consolas" w:hAnsi="Consolas"/>
+        </w:rPr>
+      </w:pPr>
+    </w:p>
+    <w:p>
+      <w:pPr>
+        <w:spacing w:after="0"/>
+        <w:rPr>
+          <w:rFonts w:ascii="Consolas" w:hAnsi="Consolas"/>
+        </w:rPr>
+      </w:pPr>
+    </w:p>
+    <w:p>
+      <w:pPr>
+        <w:spacing w:after="0"/>
+        <w:rPr>
+          <w:rFonts w:ascii="Consolas" w:hAnsi="Consolas"/>
+        </w:rPr>
+      </w:pPr>
+    </w:p>
+    <w:p>
+      <w:pPr>
+        <w:spacing w:after="0"/>
+        <w:rPr>
+          <w:rFonts w:ascii="Consolas" w:hAnsi="Consolas"/>
+        </w:rPr>
+      </w:pPr>
+    </w:p>
+    <w:p>
+      <w:pPr>
+        <w:spacing w:after="0"/>
+        <w:rPr>
+          <w:rFonts w:ascii="Consolas" w:hAnsi="Consolas"/>
+          <w:b/>
+          <w:bCs/>
+        </w:rPr>
+      </w:pPr>
+      <w:r>
+        <w:rPr>
+          <w:rFonts w:ascii="Consolas" w:hAnsi="Consolas"/>
+          <w:b/>
+          <w:bCs/>
+        </w:rPr>
+        <w:lastRenderedPageBreak/>
+        <w:t xml:space="preserve">Lesson 0 </w:t>
+      </w:r>
+    </w:p>
+    <w:p>
+      <w:pPr>
+        <w:spacing w:after="0"/>
+        <w:rPr>
+          <w:rFonts w:ascii="Consolas" w:hAnsi="Consolas"/>
+        </w:rPr>
+      </w:pPr>
+      <w:r>
+        <w:rPr>
+          <w:rFonts w:ascii="Consolas" w:hAnsi="Consolas"/>
+        </w:rPr>
+        <w:t xml:space="preserve">Computer System Operation </w:t>
+      </w:r>
+    </w:p>
+    <w:p>
+      <w:pPr>
+        <w:spacing w:after="0"/>
+        <w:rPr>
+          <w:rFonts w:ascii="Consolas" w:hAnsi="Consolas"/>
+        </w:rPr>
+      </w:pPr>
+    </w:p>
+    <w:p>
+      <w:pPr>
+        <w:spacing w:after="0"/>
+        <w:rPr>
+          <w:rFonts w:ascii="Consolas" w:hAnsi="Consolas"/>
+        </w:rPr>
+      </w:pPr>
+      <w:r>
+        <w:rPr>
+          <w:rFonts w:ascii="Consolas" w:hAnsi="Consolas"/>
+        </w:rPr>
+        <w:t>For a computer to start running it needs an initial program to run at boot time.</w:t>
+      </w:r>
+    </w:p>
+    <w:p>
+      <w:pPr>
+        <w:spacing w:after="0"/>
+        <w:rPr>
+          <w:rFonts w:ascii="Consolas" w:hAnsi="Consolas"/>
+        </w:rPr>
+      </w:pPr>
+      <w:r>
+        <w:rPr>
+          <w:rFonts w:ascii="Consolas" w:hAnsi="Consolas"/>
+        </w:rPr>
+        <w:t>This initial program or bootstrap program tends to be simple.</w:t>
+      </w:r>
+    </w:p>
+    <w:p>
+      <w:pPr>
+        <w:spacing w:after="0"/>
+        <w:rPr>
+          <w:rFonts w:ascii="Consolas" w:hAnsi="Consolas"/>
+        </w:rPr>
+      </w:pPr>
+      <w:r>
+        <w:rPr>
+          <w:rFonts w:ascii="Consolas" w:hAnsi="Consolas"/>
+        </w:rPr>
+        <w:t>I</w:t>
+      </w:r>
+      <w:r>
+        <w:rPr>
+          <w:rFonts w:ascii="Consolas" w:hAnsi="Consolas"/>
+        </w:rPr>
+        <w:t>t is stored in ROM or EEPROM and is known as firmware within the computer hardware.</w:t>
+      </w:r>
+    </w:p>
+    <w:p>
+      <w:pPr>
+        <w:spacing w:after="0"/>
+        <w:rPr>
+          <w:rFonts w:ascii="Consolas" w:hAnsi="Consolas"/>
+        </w:rPr>
+      </w:pPr>
+      <w:r>
+        <w:rPr>
+          <w:rFonts w:ascii="Consolas" w:hAnsi="Consolas"/>
+        </w:rPr>
+        <w:t>It initializes all aspects of the system.</w:t>
+      </w:r>
+    </w:p>
+    <w:p>
+      <w:pPr>
+        <w:spacing w:after="0"/>
+        <w:rPr>
+          <w:rFonts w:ascii="Consolas" w:hAnsi="Consolas"/>
+        </w:rPr>
+      </w:pPr>
+      <w:r>
+        <w:rPr>
+          <w:rFonts w:ascii="Consolas" w:hAnsi="Consolas"/>
+        </w:rPr>
+        <w:t>The bootstrap must know how to load the operating system. To accomplish this the bootstrap</w:t>
+      </w:r>
+    </w:p>
+    <w:p>
+      <w:pPr>
+        <w:spacing w:after="0"/>
+        <w:rPr>
+          <w:rFonts w:ascii="Consolas" w:hAnsi="Consolas"/>
+        </w:rPr>
+      </w:pPr>
+      <w:r>
+        <w:rPr>
+          <w:rFonts w:ascii="Consolas" w:hAnsi="Consolas"/>
+        </w:rPr>
+        <w:t>program must locate and load the operating system kernel into memory.</w:t>
+      </w:r>
+    </w:p>
+    <w:p>
+      <w:pPr>
+        <w:spacing w:after="0"/>
+        <w:rPr>
+          <w:rFonts w:ascii="Consolas" w:hAnsi="Consolas"/>
+        </w:rPr>
+      </w:pPr>
+    </w:p>
+    <w:p>
+      <w:pPr>
+        <w:spacing w:after="0"/>
+        <w:rPr>
+          <w:rFonts w:ascii="Consolas" w:hAnsi="Consolas"/>
+        </w:rPr>
+      </w:pPr>
+      <w:r>
+        <w:rPr>
+          <w:rFonts w:ascii="Consolas" w:hAnsi="Consolas"/>
+        </w:rPr>
+        <w:t>Types of Events</w:t>
+      </w:r>
+    </w:p>
+    <w:tbl>
+      <w:tblPr>
+        <w:tblStyle w:val="TableGrid"/>
+        <w:tblW w:w="0" w:type="auto"/>
+        <w:tblLook w:val="04A0" w:firstRow="1" w:lastRow="0" w:firstColumn="1" w:lastColumn="0" w:noHBand="0" w:noVBand="1"/>
+      </w:tblPr>
+      <w:tblGrid>
+        <w:gridCol w:w="1602"/>
+        <w:gridCol w:w="1940"/>
+        <w:gridCol w:w="5525"/>
+      </w:tblGrid>
+      <w:tr>
+        <w:tc>
+          <w:tcPr>
+            <w:tcW w:w="1602" w:type="dxa"/>
+          </w:tcPr>
+          <w:p>
+            <w:pPr>
+              <w:rPr>
+                <w:rFonts w:ascii="Consolas" w:hAnsi="Consolas"/>
+                <w:b/>
+                <w:bCs/>
+                <w:sz w:val="18"/>
+                <w:szCs w:val="18"/>
+              </w:rPr>
+            </w:pPr>
+            <w:r>
+              <w:rPr>
+                <w:rFonts w:ascii="Consolas" w:hAnsi="Consolas"/>
+                <w:b/>
+                <w:bCs/>
+                <w:sz w:val="18"/>
+                <w:szCs w:val="18"/>
+              </w:rPr>
+              <w:t>Interrupt</w:t>
+            </w:r>
+          </w:p>
+          <w:p>
+            <w:pPr>
+              <w:rPr>
+                <w:rFonts w:ascii="Consolas" w:hAnsi="Consolas"/>
+                <w:sz w:val="18"/>
+                <w:szCs w:val="18"/>
+              </w:rPr>
+            </w:pPr>
+            <w:r>
+              <w:rPr>
+                <w:rFonts w:ascii="Consolas" w:hAnsi="Consolas"/>
+                <w:sz w:val="18"/>
+                <w:szCs w:val="18"/>
+              </w:rPr>
+              <w:t>(</w:t>
+            </w:r>
+            <w:r>
+              <w:rPr>
+                <w:rFonts w:ascii="Consolas" w:hAnsi="Consolas"/>
+                <w:sz w:val="18"/>
+                <w:szCs w:val="18"/>
+              </w:rPr>
+              <w:t>Asynchronous</w:t>
+            </w:r>
+            <w:r>
+              <w:rPr>
+                <w:rFonts w:ascii="Consolas" w:hAnsi="Consolas"/>
+                <w:sz w:val="18"/>
+                <w:szCs w:val="18"/>
+              </w:rPr>
+              <w:t>)</w:t>
+            </w:r>
+          </w:p>
+        </w:tc>
+        <w:tc>
+          <w:tcPr>
+            <w:tcW w:w="1940" w:type="dxa"/>
+          </w:tcPr>
+          <w:p>
+            <w:pPr>
+              <w:rPr>
+                <w:rFonts w:ascii="Consolas" w:hAnsi="Consolas"/>
+                <w:sz w:val="18"/>
+                <w:szCs w:val="18"/>
+              </w:rPr>
+            </w:pPr>
+            <w:r>
+              <w:rPr>
+                <w:rFonts w:ascii="Consolas" w:hAnsi="Consolas"/>
+                <w:sz w:val="18"/>
+                <w:szCs w:val="18"/>
+              </w:rPr>
+              <w:t>signaled by an interrupt from either hardware</w:t>
+            </w:r>
+            <w:r>
+              <w:rPr>
+                <w:rFonts w:ascii="Consolas" w:hAnsi="Consolas"/>
+                <w:sz w:val="18"/>
+                <w:szCs w:val="18"/>
+              </w:rPr>
+              <w:t xml:space="preserve"> (</w:t>
+            </w:r>
+            <w:r>
+              <w:rPr>
+                <w:rFonts w:ascii="Consolas" w:hAnsi="Consolas"/>
+                <w:sz w:val="18"/>
+                <w:szCs w:val="18"/>
+              </w:rPr>
+              <w:t>keyboard, timer, etc</w:t>
+            </w:r>
+            <w:r>
+              <w:rPr>
+                <w:rFonts w:ascii="Consolas" w:hAnsi="Consolas"/>
+                <w:sz w:val="18"/>
+                <w:szCs w:val="18"/>
+              </w:rPr>
+              <w:t>)</w:t>
+            </w:r>
+            <w:r>
+              <w:rPr>
+                <w:rFonts w:ascii="Consolas" w:hAnsi="Consolas"/>
+                <w:sz w:val="18"/>
+                <w:szCs w:val="18"/>
+              </w:rPr>
+              <w:t xml:space="preserve"> or software</w:t>
+            </w:r>
+          </w:p>
+        </w:tc>
+        <w:tc>
+          <w:tcPr>
+            <w:tcW w:w="5525" w:type="dxa"/>
+          </w:tcPr>
+          <w:p>
+            <w:pPr>
+              <w:rPr>
+                <w:rFonts w:ascii="Consolas" w:hAnsi="Consolas"/>
+                <w:sz w:val="18"/>
+                <w:szCs w:val="18"/>
+              </w:rPr>
+            </w:pPr>
+            <w:r>
+              <w:rPr>
+                <w:rFonts w:ascii="Consolas" w:hAnsi="Consolas"/>
+                <w:sz w:val="18"/>
+                <w:szCs w:val="18"/>
+              </w:rPr>
+              <w:t>H</w:t>
+            </w:r>
+            <w:r>
+              <w:rPr>
+                <w:rFonts w:ascii="Consolas" w:hAnsi="Consolas"/>
+                <w:sz w:val="18"/>
+                <w:szCs w:val="18"/>
+              </w:rPr>
+              <w:t>ardware triggers an interrupt by sending a signal to the CPU. Software may trigger an interrupt by executing a special operation called a system call or monitor call.</w:t>
+            </w:r>
+          </w:p>
+          <w:p>
+            <w:pPr>
+              <w:rPr>
+                <w:rFonts w:ascii="Consolas" w:hAnsi="Consolas"/>
+                <w:sz w:val="18"/>
+                <w:szCs w:val="18"/>
+              </w:rPr>
+            </w:pPr>
+          </w:p>
+        </w:tc>
+      </w:tr>
+      <w:tr>
+        <w:tc>
+          <w:tcPr>
+            <w:tcW w:w="1602" w:type="dxa"/>
+          </w:tcPr>
+          <w:p>
+            <w:pPr>
+              <w:rPr>
+                <w:rFonts w:ascii="Consolas" w:hAnsi="Consolas"/>
+                <w:b/>
+                <w:bCs/>
+                <w:sz w:val="18"/>
+                <w:szCs w:val="18"/>
+              </w:rPr>
+            </w:pPr>
+            <w:r>
+              <w:rPr>
+                <w:rFonts w:ascii="Consolas" w:hAnsi="Consolas"/>
+                <w:b/>
+                <w:bCs/>
+                <w:sz w:val="18"/>
+                <w:szCs w:val="18"/>
+              </w:rPr>
+              <w:t>Trap</w:t>
+            </w:r>
+          </w:p>
+          <w:p>
+            <w:pPr>
+              <w:rPr>
+                <w:rFonts w:ascii="Consolas" w:hAnsi="Consolas"/>
+                <w:sz w:val="18"/>
+                <w:szCs w:val="18"/>
+              </w:rPr>
+            </w:pPr>
+            <w:r>
+              <w:rPr>
+                <w:rFonts w:ascii="Consolas" w:hAnsi="Consolas"/>
+                <w:sz w:val="18"/>
+                <w:szCs w:val="18"/>
+              </w:rPr>
+              <w:t>(</w:t>
+            </w:r>
+            <w:r>
+              <w:rPr>
+                <w:rFonts w:ascii="Consolas" w:hAnsi="Consolas"/>
+                <w:sz w:val="18"/>
+                <w:szCs w:val="18"/>
+              </w:rPr>
+              <w:t>Synchronous</w:t>
+            </w:r>
+            <w:r>
+              <w:rPr>
+                <w:rFonts w:ascii="Consolas" w:hAnsi="Consolas"/>
+                <w:sz w:val="18"/>
+                <w:szCs w:val="18"/>
+              </w:rPr>
+              <w:t>)</w:t>
+            </w:r>
+          </w:p>
+        </w:tc>
+        <w:tc>
+          <w:tcPr>
+            <w:tcW w:w="1940" w:type="dxa"/>
+          </w:tcPr>
+          <w:p>
+            <w:pPr>
+              <w:rPr>
+                <w:rFonts w:ascii="Consolas" w:hAnsi="Consolas"/>
+                <w:sz w:val="18"/>
+                <w:szCs w:val="18"/>
+              </w:rPr>
+            </w:pPr>
+            <w:r>
+              <w:rPr>
+                <w:rFonts w:ascii="Consolas" w:hAnsi="Consolas"/>
+                <w:sz w:val="18"/>
+                <w:szCs w:val="18"/>
+              </w:rPr>
+              <w:t>raised by a user program</w:t>
+            </w:r>
+            <w:r>
+              <w:rPr>
+                <w:rFonts w:ascii="Consolas" w:hAnsi="Consolas"/>
+                <w:sz w:val="18"/>
+                <w:szCs w:val="18"/>
+              </w:rPr>
+              <w:t xml:space="preserve"> (</w:t>
+            </w:r>
+            <w:r>
+              <w:rPr>
+                <w:rFonts w:ascii="Consolas" w:hAnsi="Consolas"/>
+                <w:sz w:val="18"/>
+                <w:szCs w:val="18"/>
+              </w:rPr>
+              <w:t>exception in a user process</w:t>
+            </w:r>
+            <w:r>
+              <w:rPr>
+                <w:rFonts w:ascii="Consolas" w:hAnsi="Consolas"/>
+                <w:sz w:val="18"/>
+                <w:szCs w:val="18"/>
+              </w:rPr>
+              <w:t>)</w:t>
+            </w:r>
+          </w:p>
+        </w:tc>
+        <w:tc>
+          <w:tcPr>
+            <w:tcW w:w="5525" w:type="dxa"/>
+          </w:tcPr>
+          <w:p>
+            <w:pPr>
+              <w:rPr>
+                <w:rFonts w:ascii="Consolas" w:hAnsi="Consolas"/>
+                <w:sz w:val="18"/>
+                <w:szCs w:val="18"/>
+              </w:rPr>
+            </w:pPr>
+            <w:r>
+              <w:rPr>
+                <w:rFonts w:ascii="Consolas" w:hAnsi="Consolas"/>
+                <w:sz w:val="18"/>
+                <w:szCs w:val="18"/>
+              </w:rPr>
+              <w:t xml:space="preserve">It's caused by division by zero or invalid memory access. It's also the usual way to invoke a kernel routine (a system call) because those run with a higher priority than user code. </w:t>
+            </w:r>
+          </w:p>
+        </w:tc>
+      </w:tr>
+    </w:tbl>
+    <w:p>
+      <w:pPr>
+        <w:spacing w:after="0"/>
+        <w:rPr>
+          <w:rFonts w:ascii="Consolas" w:hAnsi="Consolas"/>
+        </w:rPr>
+      </w:pPr>
+      <w:r>
+        <w:rPr>
+          <w:rFonts w:ascii="Consolas" w:hAnsi="Consolas"/>
+        </w:rPr>
+        <w:t xml:space="preserve"> </w:t>
+      </w:r>
+    </w:p>
+    <w:p>
+      <w:pPr>
+        <w:spacing w:after="0"/>
+        <w:rPr>
+          <w:rFonts w:ascii="Consolas" w:hAnsi="Consolas"/>
+        </w:rPr>
+      </w:pPr>
+    </w:p>
+    <w:p>
+      <w:pPr>
+        <w:spacing w:after="0"/>
+        <w:rPr>
+          <w:rFonts w:ascii="Consolas" w:hAnsi="Consolas"/>
+        </w:rPr>
+      </w:pPr>
     </w:p>
     <w:sectPr>
       <w:pgSz w:w="12240" w:h="15840"/>
@@ -17,7 +1591,7 @@
 </file>
 
 <file path=word/styles.xml><?xml version="1.0" encoding="utf-8"?>
-<w:styles xmlns:mc="http://schemas.openxmlformats.org/markup-compatibility/2006" xmlns:r="http://schemas.openxmlformats.org/officeDocument/2006/relationships" xmlns:w="http://schemas.openxmlformats.org/wordprocessingml/2006/main" xmlns:w14="http://schemas.microsoft.com/office/word/2010/wordml" xmlns:w15="http://schemas.microsoft.com/office/word/2012/wordml" xmlns:w16cid="http://schemas.microsoft.com/office/word/2016/wordml/cid" xmlns:w16se="http://schemas.microsoft.com/office/word/2015/wordml/symex" mc:Ignorable="w14 w15 w16se w16cid">
+<w:styles xmlns:mc="http://schemas.openxmlformats.org/markup-compatibility/2006" xmlns:r="http://schemas.openxmlformats.org/officeDocument/2006/relationships" xmlns:w="http://schemas.openxmlformats.org/wordprocessingml/2006/main" xmlns:w14="http://schemas.microsoft.com/office/word/2010/wordml" xmlns:w15="http://schemas.microsoft.com/office/word/2012/wordml" xmlns:w16cex="http://schemas.microsoft.com/office/word/2018/wordml/cex" xmlns:w16cid="http://schemas.microsoft.com/office/word/2016/wordml/cid" xmlns:w16="http://schemas.microsoft.com/office/word/2018/wordml" xmlns:w16sdtdh="http://schemas.microsoft.com/office/word/2020/wordml/sdtdatahash" xmlns:w16se="http://schemas.microsoft.com/office/word/2015/wordml/symex" mc:Ignorable="w14 w15 w16se w16cid w16 w16cex w16sdtdh">
   <w:docDefaults>
     <w:rPrDefault>
       <w:rPr>
@@ -442,6 +2016,48 @@
     <w:semiHidden/>
     <w:unhideWhenUsed/>
   </w:style>
+  <w:style w:type="table" w:styleId="TableGrid">
+    <w:name w:val="Table Grid"/>
+    <w:basedOn w:val="TableNormal"/>
+    <w:uiPriority w:val="39"/>
+    <w:rsid w:val="00D073A6"/>
+    <w:pPr>
+      <w:spacing w:after="0" w:line="240" w:lineRule="auto"/>
+    </w:pPr>
+    <w:tblPr>
+      <w:tblBorders>
+        <w:top w:val="single" w:sz="4" w:space="0" w:color="auto"/>
+        <w:left w:val="single" w:sz="4" w:space="0" w:color="auto"/>
+        <w:bottom w:val="single" w:sz="4" w:space="0" w:color="auto"/>
+        <w:right w:val="single" w:sz="4" w:space="0" w:color="auto"/>
+        <w:insideH w:val="single" w:sz="4" w:space="0" w:color="auto"/>
+        <w:insideV w:val="single" w:sz="4" w:space="0" w:color="auto"/>
+      </w:tblBorders>
+    </w:tblPr>
+  </w:style>
+  <w:style w:type="character" w:styleId="Hyperlink">
+    <w:name w:val="Hyperlink"/>
+    <w:basedOn w:val="DefaultParagraphFont"/>
+    <w:uiPriority w:val="99"/>
+    <w:unhideWhenUsed/>
+    <w:rsid w:val="005F6278"/>
+    <w:rPr>
+      <w:color w:val="0563C1" w:themeColor="hyperlink"/>
+      <w:u w:val="single"/>
+    </w:rPr>
+  </w:style>
+  <w:style w:type="character" w:styleId="UnresolvedMention">
+    <w:name w:val="Unresolved Mention"/>
+    <w:basedOn w:val="DefaultParagraphFont"/>
+    <w:uiPriority w:val="99"/>
+    <w:semiHidden/>
+    <w:unhideWhenUsed/>
+    <w:rsid w:val="005F6278"/>
+    <w:rPr>
+      <w:color w:val="605E5C"/>
+      <w:shd w:val="clear" w:color="auto" w:fill="E1DFDD"/>
+    </w:rPr>
+  </w:style>
 </w:styles>
 </file>
 
@@ -741,6 +2357,15 @@
 </file>
 
 <file path=customXml/item1.xml><?xml version="1.0" encoding="utf-8"?>
+<?mso-contentType ?>
+<FormTemplates xmlns="http://schemas.microsoft.com/sharepoint/v3/contenttype/forms">
+  <Display>DocumentLibraryForm</Display>
+  <Edit>DocumentLibraryForm</Edit>
+  <New>DocumentLibraryForm</New>
+</FormTemplates>
+</file>
+
+<file path=customXml/item2.xml><?xml version="1.0" encoding="utf-8"?>
 <ct:contentTypeSchema xmlns:ct="http://schemas.microsoft.com/office/2006/metadata/contentType" xmlns:ma="http://schemas.microsoft.com/office/2006/metadata/properties/metaAttributes" ct:_="" ma:_="" ma:contentTypeName="Document" ma:contentTypeID="0x0101002D1DB64E4318C04285BAE60C3961B499" ma:contentTypeVersion="13" ma:contentTypeDescription="Create a new document." ma:contentTypeScope="" ma:versionID="95d2a6ce2397b467023ed60b88c18c24">
   <xsd:schema xmlns:xsd="http://www.w3.org/2001/XMLSchema" xmlns:xs="http://www.w3.org/2001/XMLSchema" xmlns:p="http://schemas.microsoft.com/office/2006/metadata/properties" xmlns:ns3="d8642d74-48dc-4739-8259-7be2e8b6c003" xmlns:ns4="123d333b-f925-4dfc-8e09-c18ba2073d33" targetNamespace="http://schemas.microsoft.com/office/2006/metadata/properties" ma:root="true" ma:fieldsID="2165d6135651e3dc8b24f97ef9bf2669" ns3:_="" ns4:_="">
     <xsd:import namespace="d8642d74-48dc-4739-8259-7be2e8b6c003"/>
@@ -963,15 +2588,6 @@
 </ct:contentTypeSchema>
 </file>
 
-<file path=customXml/item2.xml><?xml version="1.0" encoding="utf-8"?>
-<?mso-contentType ?>
-<FormTemplates xmlns="http://schemas.microsoft.com/sharepoint/v3/contenttype/forms">
-  <Display>DocumentLibraryForm</Display>
-  <Edit>DocumentLibraryForm</Edit>
-  <New>DocumentLibraryForm</New>
-</FormTemplates>
-</file>
-
 <file path=customXml/item3.xml><?xml version="1.0" encoding="utf-8"?>
 <p:properties xmlns:p="http://schemas.microsoft.com/office/2006/metadata/properties" xmlns:xsi="http://www.w3.org/2001/XMLSchema-instance" xmlns:pc="http://schemas.microsoft.com/office/infopath/2007/PartnerControls">
   <documentManagement/>
@@ -979,6 +2595,14 @@
 </file>
 
 <file path=customXml/itemProps1.xml><?xml version="1.0" encoding="utf-8"?>
+<ds:datastoreItem xmlns:ds="http://schemas.openxmlformats.org/officeDocument/2006/customXml" ds:itemID="{658374FC-0915-489B-9532-6F90DCEF8A58}">
+  <ds:schemaRefs>
+    <ds:schemaRef ds:uri="http://schemas.microsoft.com/sharepoint/v3/contenttype/forms"/>
+  </ds:schemaRefs>
+</ds:datastoreItem>
+</file>
+
+<file path=customXml/itemProps2.xml><?xml version="1.0" encoding="utf-8"?>
 <ds:datastoreItem xmlns:ds="http://schemas.openxmlformats.org/officeDocument/2006/customXml" ds:itemID="{ED837F20-B5EA-45EB-9AC7-5A3C4F7DA936}">
   <ds:schemaRefs>
     <ds:schemaRef ds:uri="http://schemas.microsoft.com/office/2006/metadata/contentType"/>
@@ -997,14 +2621,6 @@
 </ds:datastoreItem>
 </file>
 
-<file path=customXml/itemProps2.xml><?xml version="1.0" encoding="utf-8"?>
-<ds:datastoreItem xmlns:ds="http://schemas.openxmlformats.org/officeDocument/2006/customXml" ds:itemID="{658374FC-0915-489B-9532-6F90DCEF8A58}">
-  <ds:schemaRefs>
-    <ds:schemaRef ds:uri="http://schemas.microsoft.com/sharepoint/v3/contenttype/forms"/>
-  </ds:schemaRefs>
-</ds:datastoreItem>
-</file>
-
 <file path=customXml/itemProps3.xml><?xml version="1.0" encoding="utf-8"?>
 <ds:datastoreItem xmlns:ds="http://schemas.openxmlformats.org/officeDocument/2006/customXml" ds:itemID="{524C83BC-084A-4662-AF13-934632DF2334}">
   <ds:schemaRefs>

</xml_diff>